<commit_message>
chapitre 13 - révisions
</commit_message>
<xml_diff>
--- a/manuscrits/Le dragon/13 GUERRE ET PAIX.docx
+++ b/manuscrits/Le dragon/13 GUERRE ET PAIX.docx
@@ -107,7 +107,19 @@
         <w:rPr>
           <w:szCs w:val="24"/>
         </w:rPr>
-        <w:t>Les rapports encombraient le bureau et dehors la pluie ne cessait de tomber, lessivant le sol, usant le moral et les cœurs. Barens contemplait la cour grise de l’hôtel particulier où il avait établi son quartier général. Les yeux d’acier plongés dans un abîme de réflexion et de pensées éparses ne regardaient pas vraiment le groupe de cavaliers qui sortait. Parmi eux, la duchesse Ne-Farienor leva la tête vers la fenêtre derrière laquelle se tenait la silhouette brouillée du Surintendant des armées. Sans être belle, c’était une femme charismatique et d’une intelligence redoutable. Elle retournait à Derach-Ach, la capitale. Elle retournait au jeu des faux-semblants, à l’hypocrisie. Elle allait rejoindre la foule inconsistante des nobliaux désœuvrés qui peuple le palais royal. Il y avait bien quelques seigneurs, dont l’action incessante en faveur des légions méritaient qu’on les respecte. Mais les autres…</w:t>
+        <w:t>Les rapports encombraient le bureau et dehors la pluie ne cessait de tomber, lessivant le sol, usant le moral et les cœurs. Barens contemplait la cour grise de l’hôtel particulier où il avait établi son quartier général. Les yeux d’acier plongés dans un abîme de réflexion et de pensées éparses ne regardaient pas vraiment le groupe de cavaliers qui sortait. Parmi eux, la duchesse Ne-Farienor leva la tête vers la fenêtre derrière laquelle se tenait la silhouette brouillée du Surintendant des armées. Sans être belle, c’était une femme charismatique et d’une intelligence redoutable. Elle retournait à Derach-Ach, la capitale. Elle retournait au jeu des faux-semblants, à l’hypocrisie. Elle allait rejoindre la foule inconsistante des nobliaux désœuvrés qui peuple le palais royal. Il y avait bien quelques seigneurs, dont l’action incessante</w:t>
+      </w:r>
+      <w:r>
+        <w:rPr>
+          <w:szCs w:val="24"/>
+        </w:rPr>
+        <w:t xml:space="preserve"> en faveur des légions méritai</w:t>
+      </w:r>
+      <w:r>
+        <w:rPr>
+          <w:szCs w:val="24"/>
+        </w:rPr>
+        <w:t>t qu’on les respecte. Mais les autres…</w:t>
       </w:r>
     </w:p>
     <w:p>
@@ -264,7 +276,25 @@
         <w:rPr>
           <w:szCs w:val="24"/>
         </w:rPr>
-        <w:t xml:space="preserve"> légions avant qu’elles ne soient mises en déroute ou exterminées. Avec l’apport des commanderies templières et le corps d’éclaireurs, il ramenait vers Ledernach un peu plus de vingt milles hommes. Il avait voulu donner le commandement au légat de la 3</w:t>
+        <w:t xml:space="preserve"> légion</w:t>
+      </w:r>
+      <w:r>
+        <w:rPr>
+          <w:szCs w:val="24"/>
+        </w:rPr>
+        <w:t xml:space="preserve"> avant qu’elles ne soient mises en déroute ou exterminées. Avec l’apport des commanderies templières et le corps d’éclaireurs, il ramenait vers</w:t>
+      </w:r>
+      <w:r>
+        <w:rPr>
+          <w:szCs w:val="24"/>
+        </w:rPr>
+        <w:t xml:space="preserve"> Ledernach un peu plus de vingt-</w:t>
+      </w:r>
+      <w:r>
+        <w:rPr>
+          <w:szCs w:val="24"/>
+        </w:rPr>
+        <w:t>milles hommes. Il avait voulu donner le commandement au légat de la 3</w:t>
       </w:r>
       <w:r>
         <w:rPr>
@@ -277,7 +307,19 @@
         <w:rPr>
           <w:szCs w:val="24"/>
         </w:rPr>
-        <w:t>. Un homme aguerri, qui avait tout de même réussi à s’extirper seul de l’encerclement darshien. Mais, ce dernier l’avait convaincu de laisser le jeune homme à la tête de cette super-légion. Les templiers ne suivront personne d’autre que lui. Le lui avait-il dit. Et Barens n’était pas au bout de sa surprise que le légat avait rajouté dans un souffle, qu’ils le p</w:t>
+        <w:t xml:space="preserve">. Un homme aguerri, qui avait tout de même réussi à s’extirper seul de l’encerclement darshien. Mais, ce dernier l’avait convaincu de laisser le jeune homme à la tête de cette super-légion. Les templiers ne suivront personne d’autre que lui. Le lui avait-il dit. Et Barens n’était </w:t>
+      </w:r>
+      <w:r>
+        <w:rPr>
+          <w:szCs w:val="24"/>
+        </w:rPr>
+        <w:t xml:space="preserve">même </w:t>
+      </w:r>
+      <w:r>
+        <w:rPr>
+          <w:szCs w:val="24"/>
+        </w:rPr>
+        <w:t>pas au bout de sa surprise que le légat avait rajouté dans un souffle, qu’ils le p</w:t>
       </w:r>
       <w:r>
         <w:rPr>
@@ -309,13 +351,13 @@
         <w:rPr>
           <w:szCs w:val="24"/>
         </w:rPr>
-        <w:t>C’était un pan de la situation qu’il n’avait, volontairement, pas abordé avec Marylin Ne-Farienor. La duchesse était arrivée la veille en milieu d’après-midi, sans prévenir, entourée d’une petite escorte. Ce n’était pourtant pas dans les habitudes de la noblesse de se déplacer sans un minimum de décorum. Disposant de peu de pouvoir réel, ils aimaient bien user de leurs quelques prérogatives, comme les honneurs dû</w:t>
-      </w:r>
-      <w:r>
-        <w:rPr>
-          <w:szCs w:val="24"/>
-        </w:rPr>
-        <w:t>s</w:t>
+        <w:t xml:space="preserve">C’était un pan de la situation qu’il n’avait, volontairement, pas abordé avec Marylin Ne-Farienor. La duchesse était arrivée la veille en milieu d’après-midi, sans prévenir, entourée d’une petite escorte. Ce n’était pourtant pas dans les habitudes de la noblesse de se déplacer sans un minimum de décorum. Disposant de peu de pouvoir réel, ils aimaient bien user de leurs quelques prérogatives, comme les honneurs </w:t>
+      </w:r>
+      <w:r>
+        <w:rPr>
+          <w:szCs w:val="24"/>
+        </w:rPr>
+        <w:t>dus</w:t>
       </w:r>
       <w:r>
         <w:rPr>
@@ -348,7 +390,19 @@
           <w:szCs w:val="24"/>
         </w:rPr>
         <w:lastRenderedPageBreak/>
-        <w:t xml:space="preserve">l’avancée des Darshiens. Le roi n’a plus d’héritier et ce n’est pas la veuve Ne-Seren, actuelle maîtresse, qui allait lui en donner un. Le roi devait désigner un successeur. Tout le monde savait qu’Asenor  était logiquement l’élu du roi. Sa mort à la bataille de Tremel avait violemment secoué l’échiquier politique. La comtesse Ne-Seren amenait dans ses bagages une pupille qui ne pouvait avoir aucune prétention au trône, sauf si Coeurdelion décidait d’épouser sa maîtresse. Les rumeurs allaient bon train à la cour. Barens n’en avait cure. Les caquetages ampoulés l’avaient toujours laissé de marbre. Cependant, dans la lignée du roi, Marylin Ne-Farienor était bien placée. Fille de Conrad Coeurdelion, cadet de la famille et oncle de Roderick, elle était cousine germaine du roi. La succession ne se jouait pas simplement sur la lignée. Le roi désignait son successeur. L’habitude voulait que ce soit l’aîné des enfants. Mais, rien n’empêchait Roderick de choisir qui bon lui semblait. Le roi était un souverain intelligent et son choix ne se porterait pas sur le premier imbécile venu. Nul mieux que lui ne savait qu’un homme devait être respecté pour être suivi. Un roi plus que n’importe quel autre. </w:t>
+        <w:t>l’avancée des Darshiens. Le roi n’a plus d’héritier et ce n’est pas la veuve Ne-Seren, actuelle maîtresse, qui allait lui en donner un. Le roi devait désigner un successeur. Tout le monde savait qu’Asenor  était logiquement l’élu du roi. Sa mort à la bataille de Tremel avait violemment secoué l’échiquier politique. La comtesse Ne-Seren amenait dans ses bagages une pupille qui ne pouvait avoir aucune prétention au trône, sauf si Coeurdelion décidait d’épouser sa maîtresse. Les rumeurs allaient bon train à la cour. Barens n’en avait cure. Les caquetages ampoulés l’avaient toujours laissé de marbre. Cependant, dans la lignée du roi, Marylin Ne-Farienor était bien placée. Fille de Conrad Coeurdelion, cadet de la famille et oncle de Roderick, elle était cousine germaine du roi. La succession ne se jouait pas simplement sur la lignée. Le roi désignait son successeur. L’habitude voulait que ce soit l’aîné des enfants. Mais, rien n’empêchait Roderick de choisir qui bon lui semblait. Le roi était un souverain intelligent et son choix ne se porterait pas sur le premier imb</w:t>
+      </w:r>
+      <w:r>
+        <w:rPr>
+          <w:szCs w:val="24"/>
+        </w:rPr>
+        <w:t>écile venu. Nul mieux que lui</w:t>
+      </w:r>
+      <w:r>
+        <w:rPr>
+          <w:szCs w:val="24"/>
+        </w:rPr>
+        <w:t xml:space="preserve"> savait qu’un homme devait être respecté pour être suivi. Un roi plus que n’importe quel autre. </w:t>
       </w:r>
     </w:p>
     <w:p>
@@ -401,7 +455,19 @@
         <w:rPr>
           <w:szCs w:val="24"/>
         </w:rPr>
-        <w:t>. L’idée était simple : unir la plus haute maison noble au plus grand soldat que le royaume est jamais connu. Et l’idée lui plaisait.</w:t>
+        <w:t>. L’idée était simple : unir la plus haute maison noble au plus grand soldat que le royaume est jamais connu. Et l’idée lui plaisait</w:t>
+      </w:r>
+      <w:r>
+        <w:rPr>
+          <w:szCs w:val="24"/>
+        </w:rPr>
+        <w:t>, enfin, il la comprenait</w:t>
+      </w:r>
+      <w:r>
+        <w:rPr>
+          <w:szCs w:val="24"/>
+        </w:rPr>
+        <w:t>.</w:t>
       </w:r>
     </w:p>
     <w:p>
@@ -479,7 +545,14 @@
         <w:rPr>
           <w:szCs w:val="24"/>
         </w:rPr>
-        <w:t xml:space="preserve"> quelques jours passés dans le camp, pour cerner l’influence de Leysseen. Les templiers lui étaient dévoués corps et âmes. Les éclaireurs de Decker ne juraient que par celui qui avait été des leurs avant de devenir un </w:t>
+        <w:t xml:space="preserve"> quelques jours passés dans le camp, pour cerner l’influence de Leysseen. Les templiers lui étaient dévoués corps et âmes. Les éclaireurs de Decker ne juraient que par celui qui avait </w:t>
+      </w:r>
+      <w:r>
+        <w:rPr>
+          <w:szCs w:val="24"/>
+        </w:rPr>
+        <w:lastRenderedPageBreak/>
+        <w:t xml:space="preserve">été des leurs avant de devenir un </w:t>
       </w:r>
       <w:r>
         <w:rPr>
@@ -491,128 +564,121 @@
         <w:rPr>
           <w:szCs w:val="24"/>
         </w:rPr>
-        <w:t xml:space="preserve">. Même les hommes de la </w:t>
-      </w:r>
-      <w:r>
-        <w:rPr>
-          <w:szCs w:val="24"/>
-        </w:rPr>
+        <w:t>. Même les hommes de la 7</w:t>
+      </w:r>
+      <w:r>
+        <w:rPr>
+          <w:szCs w:val="24"/>
+          <w:vertAlign w:val="superscript"/>
+        </w:rPr>
+        <w:t>ème</w:t>
+      </w:r>
+      <w:r>
+        <w:rPr>
+          <w:szCs w:val="24"/>
+        </w:rPr>
+        <w:t xml:space="preserve"> l’admiraient depuis qu’il leur avait permis de s’extraire de Lin-Bek avant sa destruction. Et cette admiration gagnait doucement le </w:t>
+      </w:r>
+      <w:r>
+        <w:rPr>
+          <w:szCs w:val="24"/>
+        </w:rPr>
+        <w:t>cœur</w:t>
+      </w:r>
+      <w:r>
+        <w:rPr>
+          <w:szCs w:val="24"/>
+        </w:rPr>
+        <w:t xml:space="preserve"> de ses propres hommes. Les soldats de la 3ème étaient conscient</w:t>
+      </w:r>
+      <w:r>
+        <w:rPr>
+          <w:szCs w:val="24"/>
+        </w:rPr>
+        <w:t>s</w:t>
+      </w:r>
+      <w:r>
+        <w:rPr>
+          <w:szCs w:val="24"/>
+        </w:rPr>
+        <w:t xml:space="preserve"> que leur légat les avait sauvé</w:t>
+      </w:r>
+      <w:r>
+        <w:rPr>
+          <w:szCs w:val="24"/>
+        </w:rPr>
+        <w:t>s</w:t>
+      </w:r>
+      <w:r>
+        <w:rPr>
+          <w:szCs w:val="24"/>
+        </w:rPr>
+        <w:t xml:space="preserve"> d’un sort terrible en quittant le vieux port de Sarhn. Mais, Leysseen portait l’espoir, il brillait de l’aura de la victoire, de la résistance face à l’ennemi. Colin Boismort percevait en ce jeune homme les mêmes forces qu’il avait vues et suivies chez Narlon Barens, quinze ans auparavant. C’était lui qui avait convai</w:t>
+      </w:r>
+      <w:r>
+        <w:rPr>
+          <w:szCs w:val="24"/>
+        </w:rPr>
+        <w:t>n</w:t>
+      </w:r>
+      <w:r>
+        <w:rPr>
+          <w:szCs w:val="24"/>
+        </w:rPr>
+        <w:t>cu Barens de laisser le com</w:t>
+      </w:r>
+      <w:r>
+        <w:rPr>
+          <w:szCs w:val="24"/>
+        </w:rPr>
+        <w:t>m</w:t>
+      </w:r>
+      <w:r>
+        <w:rPr>
+          <w:szCs w:val="24"/>
+        </w:rPr>
+        <w:t xml:space="preserve">andement général à Leysseen. </w:t>
+      </w:r>
+    </w:p>
+    <w:p>
+      <w:r>
+        <w:rPr>
+          <w:szCs w:val="24"/>
+        </w:rPr>
+        <w:t xml:space="preserve">La vieille cité de Ledernach était un point stratégique de premier plan. Fortifiée elle gardait la passe de Neman-D’oca. Une forteresse surplombait la ville et était lourdement armée de nombreux canons que le Comte </w:t>
+      </w:r>
+      <w:r>
+        <w:rPr>
+          <w:szCs w:val="24"/>
+        </w:rPr>
+        <w:t>Magil</w:t>
+      </w:r>
+      <w:r>
+        <w:rPr>
+          <w:szCs w:val="24"/>
+        </w:rPr>
+        <w:t xml:space="preserve"> </w:t>
+      </w:r>
+      <w:r>
+        <w:rPr>
+          <w:szCs w:val="24"/>
+        </w:rPr>
+        <w:t>Ne-Cirieem</w:t>
+      </w:r>
+      <w:r>
+        <w:rPr>
+          <w:szCs w:val="24"/>
+        </w:rPr>
+        <w:t xml:space="preserve"> entretenait soigneusement. Passer par cette plaine bordée à l’est et à l’ouest d’imposants contreforts, ferait gagner presque dix jours aux forces darshiennes pour entrer dans le Valachor. Elle leur permettrait d’éviter d’avoir à franchir le Palevin, affluent de la Mistule, en passant à l’est des montagnes où celui-ci prenait sa source. Barens était catégorique, les darshiens devaient être arrêtés à Ledernach. La seule route vers le sud qui leur serait offerte longerait la Mistule.</w:t>
+      </w:r>
+    </w:p>
+    <w:p>
+      <w:r>
+        <w:t xml:space="preserve">Leysseen était plongé dans des pensées diffuses. Une fine bruine emplissait l’air et s’insinuait, glaciale, dans les vêtements. Toutes ces considérations stratégiques ne parvenaient pas à lui ôter de l’esprit la myriade de questions et de doutes qui l’assaillaient. Il avait la désagréable sensation d’être pris dans un étau dont il ne parvenait pas à se dégager. Il n’était pas maître de ses décisions. Continuellement obligé de réagir aux événements, il avait cru se libérer en convainquant Barens de lui confier la mission d’escorter </w:t>
+      </w:r>
+      <w:r>
         <w:lastRenderedPageBreak/>
-        <w:t>7</w:t>
-      </w:r>
-      <w:r>
-        <w:rPr>
-          <w:szCs w:val="24"/>
-          <w:vertAlign w:val="superscript"/>
-        </w:rPr>
-        <w:t>ème</w:t>
-      </w:r>
-      <w:r>
-        <w:rPr>
-          <w:szCs w:val="24"/>
-        </w:rPr>
-        <w:t xml:space="preserve"> l’admiraient depuis qu’il leur avait permis de s’extraire de Lin-Bek avant sa destruction. Et cette admiration gagnait doucement le </w:t>
-      </w:r>
-      <w:r>
-        <w:rPr>
-          <w:szCs w:val="24"/>
-        </w:rPr>
-        <w:t>cœur</w:t>
-      </w:r>
-      <w:r>
-        <w:rPr>
-          <w:szCs w:val="24"/>
-        </w:rPr>
-        <w:t xml:space="preserve"> de ses propres hommes. Les soldats de la 3ème étaient conscient</w:t>
-      </w:r>
-      <w:r>
-        <w:rPr>
-          <w:szCs w:val="24"/>
-        </w:rPr>
-        <w:t>s</w:t>
-      </w:r>
-      <w:r>
-        <w:rPr>
-          <w:szCs w:val="24"/>
-        </w:rPr>
-        <w:t xml:space="preserve"> que leur légat les avait sauvé</w:t>
-      </w:r>
-      <w:r>
-        <w:rPr>
-          <w:szCs w:val="24"/>
-        </w:rPr>
-        <w:t>s</w:t>
-      </w:r>
-      <w:r>
-        <w:rPr>
-          <w:szCs w:val="24"/>
-        </w:rPr>
-        <w:t xml:space="preserve"> d’un sort terrible en quittant le vieux port de Sarhn. Mais, Leysseen portait l’espoir, il brillait de l’aura de la victoire, de la résistance face à l’ennemi. Colin Boismort percevait en ce jeune homme les mêmes forces qu’il avait vues et suivies chez Narlon Barens, quinze ans auparavant. C’était lui qui avait convai</w:t>
-      </w:r>
-      <w:r>
-        <w:rPr>
-          <w:szCs w:val="24"/>
-        </w:rPr>
-        <w:t>n</w:t>
-      </w:r>
-      <w:r>
-        <w:rPr>
-          <w:szCs w:val="24"/>
-        </w:rPr>
-        <w:t>cu Barens de laisser le com</w:t>
-      </w:r>
-      <w:r>
-        <w:rPr>
-          <w:szCs w:val="24"/>
-        </w:rPr>
-        <w:t>m</w:t>
-      </w:r>
-      <w:r>
-        <w:rPr>
-          <w:szCs w:val="24"/>
-        </w:rPr>
-        <w:t xml:space="preserve">andement général à Leysseen. </w:t>
-      </w:r>
-    </w:p>
-    <w:p>
-      <w:r>
-        <w:rPr>
-          <w:szCs w:val="24"/>
-        </w:rPr>
-        <w:t xml:space="preserve">La vieille cité de Ledernach était un point stratégique de premier plan. Fortifiée elle gardait la passe de Neman-D’oca. Une forteresse surplombait la ville et était lourdement armée de nombreux canons que le Comte </w:t>
-      </w:r>
-      <w:r>
-        <w:rPr>
-          <w:szCs w:val="24"/>
-        </w:rPr>
-        <w:t>Magil</w:t>
-      </w:r>
-      <w:r>
-        <w:rPr>
-          <w:szCs w:val="24"/>
-        </w:rPr>
-        <w:t xml:space="preserve"> </w:t>
-      </w:r>
-      <w:r>
-        <w:rPr>
-          <w:szCs w:val="24"/>
-        </w:rPr>
-        <w:t>Ne-Cirieem</w:t>
-      </w:r>
-      <w:r>
-        <w:rPr>
-          <w:szCs w:val="24"/>
-        </w:rPr>
-        <w:t xml:space="preserve"> entretenait soigneusement. Passer par cette plaine bordée à l’est et à l’ouest d’imposants contreforts, ferait gagner presque dix jours aux forces darshiennes pour entrer dans le Valachor. Elle leur permettrait d’éviter d’avoir à franchir le Palevin, affluent de la Mistule, en passant à l’est des montagnes où celui-ci prenait sa source. Barens était catégorique, les darshiens devaient être arrêtés à Ledernach. La seule route vers le sud qui leur serait offerte longerait la Mistule.</w:t>
-      </w:r>
-    </w:p>
-    <w:p>
-      <w:r>
-        <w:t xml:space="preserve">Leysseen était plongé dans des pensées diffuses. Une fine bruine emplissait l’air et s’insinuait, glaciale, dans les vêtements. Toutes ces considérations stratégiques ne parvenaient pas à lui ôter de l’esprit la myriade de questions et de doutes qui l’assaillaient. Il avait la désagréable sensation d’être pris dans un étau dont il ne parvenait pas à se dégager. Il n’était pas maître de ses décisions. Continuellement obligé de réagir aux événements, il avait cru se libérer en convainquant Barens de lui confier la mission d’escorter les télépathes auprès des derniers légats du nord. Mais, le destin </w:t>
-      </w:r>
-      <w:r>
-        <w:lastRenderedPageBreak/>
-        <w:t>s’acharnait à le retrouver et c’était pire à chaque tour de la grande roue. La mort semblait le suivre partout. Elle lui avait ôté l’amour de sa vie. Elle avait  peut-être emporté Elvan aussi. Pendant un temps, il avait espéré que son ami reviendrait. Il avait cru naïvement que passée la douleur de la perte d’Ysaël, Elvan reprendrait sa place auprès de Barens. Qu’ils apprendraient à nouveau à rire ensemble, à plaisanter, à oublier… Vingt ans entourés de visages familiers et d’amis et aujourd’hui ce vide.</w:t>
+        <w:t>les télépathes auprès des derniers légats du nord. Mais, le destin s’acharnait à le retrouver et c’était pire à chaque tour de la grande roue. La mort semblait le suivre partout. Elle lui avait ôté l’amour de sa vie. Elle avait  peut-être emporté Elvan aussi. Pendant un temps, il avait espéré que son ami reviendrait. Il avait cru naïvement que passée la douleur de la perte d’Ysaël, Elvan reprendrait sa place auprès de Barens. Qu’ils apprendraient à nouveau à rire ensemble, à plaisanter, à oublier… Vingt ans entourés de visages familiers et d’amis et aujourd’hui ce vide.</w:t>
       </w:r>
     </w:p>
     <w:p>
@@ -719,7 +785,18 @@
         <w:t xml:space="preserve"> ! </w:t>
       </w:r>
       <w:r>
-        <w:t>Leysseen n’en croyait pas ses yeux. Oleus Decker, et son franc parler habituel, dit tout haut ce que tous pensaient tout bas :</w:t>
+        <w:t>Leysseen n’en croyait pas ses y</w:t>
+      </w:r>
+      <w:r>
+        <w:t>eux. Oleus Decker, et son franc-</w:t>
+      </w:r>
+      <w:r>
+        <w:t xml:space="preserve">parler </w:t>
+      </w:r>
+      <w:bookmarkStart w:id="0" w:name="_GoBack"/>
+      <w:bookmarkEnd w:id="0"/>
+      <w:r>
+        <w:t>habituel, dit tout haut ce que tous pensaient tout bas :</w:t>
       </w:r>
     </w:p>
     <w:p>
@@ -1299,8 +1376,6 @@
         </w:rPr>
         <w:t xml:space="preserve"> me</w:t>
       </w:r>
-      <w:bookmarkStart w:id="0" w:name="_GoBack"/>
-      <w:bookmarkEnd w:id="0"/>
       <w:r>
         <w:rPr>
           <w:iCs/>
@@ -1366,7 +1441,7 @@
       <w:rPr>
         <w:noProof/>
       </w:rPr>
-      <w:t>12</w:t>
+      <w:t>13</w:t>
     </w:r>
     <w:r>
       <w:fldChar w:fldCharType="end"/>

</xml_diff>